<commit_message>
updating assignment 1 and 2
</commit_message>
<xml_diff>
--- a/Assignment 1/nxv0154_hw1.docx
+++ b/Assignment 1/nxv0154_hw1.docx
@@ -212,12 +212,11 @@
           </m:e>
         </m:d>
       </m:oMath>
-    </w:p>
-    <w:p>
-      <w:pPr>
-        <w:pStyle w:val="ListParagraph"/>
-      </w:pPr>
-    </w:p>
+      <w:r>
+        <w:t>, where n is positive number.</w:t>
+      </w:r>
+    </w:p>
+    <w:p/>
     <w:p>
       <w:pPr>
         <w:pStyle w:val="ListParagraph"/>
@@ -257,7 +256,6 @@
         <w:t>Height of the tree = h</w:t>
       </w:r>
     </w:p>
-    <w:p/>
     <w:p>
       <w:r>
         <w:tab/>
@@ -306,13 +304,13 @@
               <w:rPr>
                 <w:rFonts w:ascii="Cambria Math" w:hAnsi="Cambria Math"/>
               </w:rPr>
-              <m:t>h</m:t>
+              <m:t>h+</m:t>
             </m:r>
             <m:r>
               <w:rPr>
                 <w:rFonts w:ascii="Cambria Math" w:hAnsi="Cambria Math"/>
               </w:rPr>
-              <m:t>+1</m:t>
+              <m:t>1</m:t>
             </m:r>
           </m:sup>
         </m:sSup>
@@ -320,19 +318,7 @@
           <w:rPr>
             <w:rFonts w:ascii="Cambria Math" w:hAnsi="Cambria Math"/>
           </w:rPr>
-          <m:t>-</m:t>
-        </m:r>
-        <m:r>
-          <w:rPr>
-            <w:rFonts w:ascii="Cambria Math" w:hAnsi="Cambria Math"/>
-          </w:rPr>
-          <m:t>1</m:t>
-        </m:r>
-        <m:r>
-          <w:rPr>
-            <w:rFonts w:ascii="Cambria Math" w:hAnsi="Cambria Math"/>
-          </w:rPr>
-          <m:t xml:space="preserve"> and l= </m:t>
+          <m:t xml:space="preserve">-1 and l= </m:t>
         </m:r>
         <m:sSup>
           <m:sSupPr>
@@ -404,13 +390,13 @@
                 <w:rPr>
                   <w:rFonts w:ascii="Cambria Math" w:hAnsi="Cambria Math"/>
                 </w:rPr>
-                <m:t>h</m:t>
+                <m:t>h+</m:t>
               </m:r>
               <m:r>
                 <w:rPr>
                   <w:rFonts w:ascii="Cambria Math" w:hAnsi="Cambria Math"/>
                 </w:rPr>
-                <m:t>+1</m:t>
+                <m:t>1</m:t>
               </m:r>
             </m:sup>
           </m:sSup>
@@ -421,6 +407,9 @@
             <m:t>=n+1</m:t>
           </m:r>
           <m:r>
+            <m:rPr>
+              <m:sty m:val="p"/>
+            </m:rPr>
             <w:rPr>
               <w:rFonts w:ascii="Cambria Math" w:hAnsi="Cambria Math"/>
             </w:rPr>
@@ -458,21 +447,12 @@
             <w:rPr>
               <w:rFonts w:ascii="Cambria Math" w:hAnsi="Cambria Math"/>
             </w:rPr>
-            <m:t>*2</m:t>
+            <m:t>*2=n+1</m:t>
           </m:r>
           <m:r>
-            <w:rPr>
-              <w:rFonts w:ascii="Cambria Math" w:hAnsi="Cambria Math"/>
-            </w:rPr>
-            <m:t>=</m:t>
-          </m:r>
-          <m:r>
-            <w:rPr>
-              <w:rFonts w:ascii="Cambria Math" w:hAnsi="Cambria Math"/>
-            </w:rPr>
-            <m:t>n+1</m:t>
-          </m:r>
-          <m:r>
+            <m:rPr>
+              <m:sty m:val="p"/>
+            </m:rPr>
             <w:rPr>
               <w:rFonts w:ascii="Cambria Math" w:hAnsi="Cambria Math"/>
             </w:rPr>
@@ -593,13 +573,7 @@
             <w:rPr>
               <w:rFonts w:ascii="Cambria Math" w:hAnsi="Cambria Math"/>
             </w:rPr>
-            <m:t>l</m:t>
-          </m:r>
-          <m:r>
-            <w:rPr>
-              <w:rFonts w:ascii="Cambria Math" w:hAnsi="Cambria Math"/>
-            </w:rPr>
-            <m:t>=</m:t>
+            <m:t>l=</m:t>
           </m:r>
           <m:f>
             <m:fPr>
@@ -639,6 +613,11 @@
     <w:p>
       <w:pPr>
         <w:pStyle w:val="Heading2"/>
+      </w:pPr>
+    </w:p>
+    <w:p>
+      <w:pPr>
+        <w:pStyle w:val="Heading2"/>
         <w:rPr>
           <w:i/>
         </w:rPr>
@@ -725,9 +704,34 @@
     </w:p>
     <w:p>
       <w:pPr>
+        <w:pStyle w:val="ListParagraph"/>
+        <w:rPr>
+          <w:i/>
+        </w:rPr>
+      </w:pPr>
+    </w:p>
+    <w:p>
+      <w:pPr>
+        <w:pStyle w:val="ListParagraph"/>
+        <w:rPr>
+          <w:i/>
+        </w:rPr>
+      </w:pPr>
+    </w:p>
+    <w:p>
+      <w:pPr>
+        <w:pStyle w:val="ListParagraph"/>
+        <w:rPr>
+          <w:i/>
+        </w:rPr>
+      </w:pPr>
+    </w:p>
+    <w:p>
+      <w:pPr>
         <w:pStyle w:val="Heading3"/>
       </w:pPr>
       <w:r>
+        <w:lastRenderedPageBreak/>
         <w:t>Solution</w:t>
       </w:r>
     </w:p>
@@ -739,9 +743,6 @@
           <w:numId w:val="44"/>
         </w:numPr>
       </w:pPr>
-      <w:r>
-        <w:br/>
-      </w:r>
     </w:p>
     <w:p>
       <w:pPr>
@@ -756,7 +757,6 @@
         <w:rPr>
           <w:noProof/>
         </w:rPr>
-        <w:lastRenderedPageBreak/>
         <w:drawing>
           <wp:inline distT="0" distB="0" distL="0" distR="0" wp14:anchorId="19ADE4E5" wp14:editId="040FC28B">
             <wp:extent cx="5727700" cy="1531620"/>
@@ -1032,8 +1032,65 @@
         <w:pStyle w:val="ListParagraph"/>
       </w:pPr>
       <w:r>
-        <w:t>Numbers that can be added: 51, 52, 53, 54, 55, 56, 58 [Without Repetition]</w:t>
-      </w:r>
+        <w:t>Numbers that can be added: 51, 52, 53, 54, 55, 56, 58</w:t>
+      </w:r>
+    </w:p>
+    <w:p>
+      <w:pPr>
+        <w:pStyle w:val="ListParagraph"/>
+      </w:pPr>
+    </w:p>
+    <w:p>
+      <w:pPr>
+        <w:pStyle w:val="ListParagraph"/>
+      </w:pPr>
+      <w:r>
+        <w:t xml:space="preserve">Note: </w:t>
+      </w:r>
+    </w:p>
+    <w:p>
+      <w:pPr>
+        <w:pStyle w:val="ListParagraph"/>
+        <w:numPr>
+          <w:ilvl w:val="0"/>
+          <w:numId w:val="45"/>
+        </w:numPr>
+      </w:pPr>
+      <w:r>
+        <w:t>Adding 2 numbers from the above set, say 51 and 52 will increase the height by 2.</w:t>
+      </w:r>
+    </w:p>
+    <w:p>
+      <w:pPr>
+        <w:pStyle w:val="ListParagraph"/>
+        <w:numPr>
+          <w:ilvl w:val="0"/>
+          <w:numId w:val="45"/>
+        </w:numPr>
+      </w:pPr>
+      <w:r>
+        <w:t>Adding numbers like 60 and 61 will increase the height by 1.</w:t>
+      </w:r>
+    </w:p>
+    <w:p>
+      <w:pPr>
+        <w:pStyle w:val="ListParagraph"/>
+      </w:pPr>
+    </w:p>
+    <w:p>
+      <w:pPr>
+        <w:pStyle w:val="ListParagraph"/>
+      </w:pPr>
+    </w:p>
+    <w:p>
+      <w:pPr>
+        <w:pStyle w:val="ListParagraph"/>
+      </w:pPr>
+    </w:p>
+    <w:p>
+      <w:pPr>
+        <w:pStyle w:val="ListParagraph"/>
+      </w:pPr>
     </w:p>
     <w:p>
       <w:pPr>
@@ -1049,6 +1106,7 @@
         </w:numPr>
       </w:pPr>
       <w:r>
+        <w:lastRenderedPageBreak/>
         <w:t>Deletion of root node 1</w:t>
       </w:r>
       <w:r>
@@ -1060,8 +1118,6 @@
       <w:r>
         <w:t xml:space="preserve"> time:</w:t>
       </w:r>
-      <w:bookmarkStart w:id="0" w:name="_GoBack"/>
-      <w:bookmarkEnd w:id="0"/>
     </w:p>
     <w:p>
       <w:pPr>
@@ -1072,7 +1128,6 @@
         <w:rPr>
           <w:noProof/>
         </w:rPr>
-        <w:lastRenderedPageBreak/>
         <w:drawing>
           <wp:inline distT="0" distB="0" distL="0" distR="0" wp14:anchorId="59D50F62" wp14:editId="7D8DA1A7">
             <wp:extent cx="2625635" cy="2326395"/>
@@ -1397,7 +1452,33 @@
       <w:pPr>
         <w:pStyle w:val="ListParagraph"/>
       </w:pPr>
-      <w:r>
+    </w:p>
+    <w:p>
+      <w:pPr>
+        <w:pStyle w:val="ListParagraph"/>
+      </w:pPr>
+    </w:p>
+    <w:p>
+      <w:pPr>
+        <w:pStyle w:val="ListParagraph"/>
+      </w:pPr>
+    </w:p>
+    <w:p>
+      <w:pPr>
+        <w:pStyle w:val="ListParagraph"/>
+      </w:pPr>
+    </w:p>
+    <w:p>
+      <w:pPr>
+        <w:pStyle w:val="ListParagraph"/>
+      </w:pPr>
+    </w:p>
+    <w:p>
+      <w:pPr>
+        <w:pStyle w:val="ListParagraph"/>
+      </w:pPr>
+      <w:r>
+        <w:lastRenderedPageBreak/>
         <w:t>Deletion of root node 3</w:t>
       </w:r>
       <w:r>
@@ -1418,7 +1499,6 @@
         <w:rPr>
           <w:noProof/>
         </w:rPr>
-        <w:lastRenderedPageBreak/>
         <w:drawing>
           <wp:inline distT="0" distB="0" distL="0" distR="0" wp14:anchorId="5CE3C558" wp14:editId="3550E676">
             <wp:extent cx="2560320" cy="2311668"/>
@@ -1563,11 +1643,12 @@
         </w:drawing>
       </w:r>
     </w:p>
-    <w:p/>
     <w:p>
       <w:pPr>
         <w:pStyle w:val="ListParagraph"/>
       </w:pPr>
+      <w:bookmarkStart w:id="0" w:name="_GoBack"/>
+      <w:bookmarkEnd w:id="0"/>
     </w:p>
     <w:p>
       <w:pPr>
@@ -1590,15 +1671,20 @@
       <w:pPr>
         <w:pStyle w:val="ListParagraph"/>
       </w:pPr>
+    </w:p>
+    <w:p>
+      <w:pPr>
+        <w:pStyle w:val="ListParagraph"/>
+      </w:pPr>
       <w:r>
         <w:rPr>
           <w:noProof/>
         </w:rPr>
         <w:drawing>
-          <wp:inline distT="0" distB="0" distL="0" distR="0" wp14:anchorId="27F0840C" wp14:editId="1E97388E">
+          <wp:inline distT="0" distB="0" distL="0" distR="0" wp14:anchorId="742A210E" wp14:editId="20EDEF75">
             <wp:extent cx="5727700" cy="2637155"/>
             <wp:effectExtent l="0" t="0" r="0" b="4445"/>
-            <wp:docPr id="22" name="Picture 22" descr="A close up of a necklace&#10;&#10;Description automatically generated"/>
+            <wp:docPr id="8" name="Picture 8" descr="A close up of a necklace&#10;&#10;Description automatically generated"/>
             <wp:cNvGraphicFramePr>
               <a:graphicFrameLocks xmlns:a="http://schemas.openxmlformats.org/drawingml/2006/main" noChangeAspect="1"/>
             </wp:cNvGraphicFramePr>
@@ -1606,7 +1692,7 @@
               <a:graphicData uri="http://schemas.openxmlformats.org/drawingml/2006/picture">
                 <pic:pic xmlns:pic="http://schemas.openxmlformats.org/drawingml/2006/picture">
                   <pic:nvPicPr>
-                    <pic:cNvPr id="22" name="Screenshot 2019-09-13 at 3.06.27 PM.png"/>
+                    <pic:cNvPr id="8" name="Screenshot 2019-09-17 at 9.05.54 PM.png"/>
                     <pic:cNvPicPr/>
                   </pic:nvPicPr>
                   <pic:blipFill>
@@ -1637,9 +1723,10 @@
         </w:drawing>
       </w:r>
     </w:p>
-    <w:p>
-      <w:pPr>
-        <w:pStyle w:val="ListParagraph"/>
+    <w:p/>
+    <w:p>
+      <w:pPr>
+        <w:jc w:val="center"/>
       </w:pPr>
       <w:r>
         <w:rPr>
@@ -1647,10 +1734,10 @@
         </w:rPr>
         <w:lastRenderedPageBreak/>
         <w:drawing>
-          <wp:inline distT="0" distB="0" distL="0" distR="0" wp14:anchorId="11E51E64" wp14:editId="2979AE3E">
-            <wp:extent cx="5727700" cy="2680970"/>
+          <wp:inline distT="0" distB="0" distL="0" distR="0" wp14:anchorId="762014C0" wp14:editId="5F278646">
+            <wp:extent cx="3038622" cy="2237868"/>
             <wp:effectExtent l="0" t="0" r="0" b="0"/>
-            <wp:docPr id="23" name="Picture 23" descr="A close up of a necklace&#10;&#10;Description automatically generated"/>
+            <wp:docPr id="9" name="Picture 9" descr="A close up of a clock&#10;&#10;Description automatically generated"/>
             <wp:cNvGraphicFramePr>
               <a:graphicFrameLocks xmlns:a="http://schemas.openxmlformats.org/drawingml/2006/main" noChangeAspect="1"/>
             </wp:cNvGraphicFramePr>
@@ -1658,11 +1745,11 @@
               <a:graphicData uri="http://schemas.openxmlformats.org/drawingml/2006/picture">
                 <pic:pic xmlns:pic="http://schemas.openxmlformats.org/drawingml/2006/picture">
                   <pic:nvPicPr>
-                    <pic:cNvPr id="23" name="Screenshot 2019-09-13 at 3.06.36 PM.png"/>
+                    <pic:cNvPr id="9" name="Screenshot 2019-09-17 at 9.05.11 PM.png"/>
                     <pic:cNvPicPr/>
                   </pic:nvPicPr>
                   <pic:blipFill>
-                    <a:blip r:embed="rId23" cstate="print">
+                    <a:blip r:embed="rId23">
                       <a:extLst>
                         <a:ext uri="{28A0092B-C50C-407E-A947-70E740481C1C}">
                           <a14:useLocalDpi xmlns:a14="http://schemas.microsoft.com/office/drawing/2010/main" val="0"/>
@@ -1676,7 +1763,7 @@
                   <pic:spPr>
                     <a:xfrm>
                       <a:off x="0" y="0"/>
-                      <a:ext cx="5727700" cy="2680970"/>
+                      <a:ext cx="3043896" cy="2241752"/>
                     </a:xfrm>
                     <a:prstGeom prst="rect">
                       <a:avLst/>
@@ -1689,7 +1776,6 @@
         </w:drawing>
       </w:r>
     </w:p>
-    <w:p/>
     <w:p>
       <w:pPr>
         <w:pStyle w:val="Heading2"/>
@@ -1963,31 +2049,48 @@
         <w:tblLook w:val="04A0" w:firstRow="1" w:lastRow="0" w:firstColumn="1" w:lastColumn="0" w:noHBand="0" w:noVBand="1"/>
       </w:tblPr>
       <w:tblGrid>
-        <w:gridCol w:w="901"/>
-        <w:gridCol w:w="901"/>
-        <w:gridCol w:w="901"/>
-        <w:gridCol w:w="901"/>
-        <w:gridCol w:w="901"/>
-        <w:gridCol w:w="901"/>
-        <w:gridCol w:w="901"/>
-        <w:gridCol w:w="901"/>
-        <w:gridCol w:w="901"/>
-        <w:gridCol w:w="901"/>
+        <w:gridCol w:w="806"/>
+        <w:gridCol w:w="806"/>
+        <w:gridCol w:w="822"/>
+        <w:gridCol w:w="822"/>
+        <w:gridCol w:w="822"/>
+        <w:gridCol w:w="822"/>
+        <w:gridCol w:w="822"/>
+        <w:gridCol w:w="822"/>
+        <w:gridCol w:w="822"/>
+        <w:gridCol w:w="822"/>
+        <w:gridCol w:w="822"/>
       </w:tblGrid>
       <w:tr>
         <w:tc>
           <w:tcPr>
-            <w:tcW w:w="901" w:type="dxa"/>
+            <w:tcW w:w="806" w:type="dxa"/>
           </w:tcPr>
           <w:p>
             <w:pPr>
               <w:jc w:val="center"/>
             </w:pPr>
+            <w:r>
+              <w:t>Index</w:t>
+            </w:r>
           </w:p>
         </w:tc>
         <w:tc>
           <w:tcPr>
-            <w:tcW w:w="901" w:type="dxa"/>
+            <w:tcW w:w="806" w:type="dxa"/>
+          </w:tcPr>
+          <w:p>
+            <w:pPr>
+              <w:jc w:val="center"/>
+            </w:pPr>
+            <w:r>
+              <w:t>0</w:t>
+            </w:r>
+          </w:p>
+        </w:tc>
+        <w:tc>
+          <w:tcPr>
+            <w:tcW w:w="822" w:type="dxa"/>
           </w:tcPr>
           <w:p>
             <w:pPr>
@@ -2000,7 +2103,7 @@
         </w:tc>
         <w:tc>
           <w:tcPr>
-            <w:tcW w:w="901" w:type="dxa"/>
+            <w:tcW w:w="822" w:type="dxa"/>
           </w:tcPr>
           <w:p>
             <w:pPr>
@@ -2013,7 +2116,20 @@
         </w:tc>
         <w:tc>
           <w:tcPr>
-            <w:tcW w:w="901" w:type="dxa"/>
+            <w:tcW w:w="822" w:type="dxa"/>
+          </w:tcPr>
+          <w:p>
+            <w:pPr>
+              <w:jc w:val="center"/>
+            </w:pPr>
+            <w:r>
+              <w:t>3</w:t>
+            </w:r>
+          </w:p>
+        </w:tc>
+        <w:tc>
+          <w:tcPr>
+            <w:tcW w:w="822" w:type="dxa"/>
           </w:tcPr>
           <w:p>
             <w:pPr>
@@ -2026,7 +2142,136 @@
         </w:tc>
         <w:tc>
           <w:tcPr>
-            <w:tcW w:w="901" w:type="dxa"/>
+            <w:tcW w:w="822" w:type="dxa"/>
+          </w:tcPr>
+          <w:p>
+            <w:pPr>
+              <w:jc w:val="center"/>
+            </w:pPr>
+            <w:r>
+              <w:t>5</w:t>
+            </w:r>
+          </w:p>
+        </w:tc>
+        <w:tc>
+          <w:tcPr>
+            <w:tcW w:w="822" w:type="dxa"/>
+          </w:tcPr>
+          <w:p>
+            <w:pPr>
+              <w:jc w:val="center"/>
+            </w:pPr>
+            <w:r>
+              <w:t>6</w:t>
+            </w:r>
+          </w:p>
+        </w:tc>
+        <w:tc>
+          <w:tcPr>
+            <w:tcW w:w="822" w:type="dxa"/>
+          </w:tcPr>
+          <w:p>
+            <w:pPr>
+              <w:jc w:val="center"/>
+            </w:pPr>
+            <w:r>
+              <w:t>7</w:t>
+            </w:r>
+          </w:p>
+        </w:tc>
+        <w:tc>
+          <w:tcPr>
+            <w:tcW w:w="822" w:type="dxa"/>
+          </w:tcPr>
+          <w:p>
+            <w:pPr>
+              <w:jc w:val="center"/>
+            </w:pPr>
+            <w:r>
+              <w:t>7</w:t>
+            </w:r>
+          </w:p>
+        </w:tc>
+        <w:tc>
+          <w:tcPr>
+            <w:tcW w:w="822" w:type="dxa"/>
+          </w:tcPr>
+          <w:p>
+            <w:pPr>
+              <w:jc w:val="center"/>
+            </w:pPr>
+            <w:r>
+              <w:t>8</w:t>
+            </w:r>
+          </w:p>
+        </w:tc>
+      </w:tr>
+      <w:tr>
+        <w:tc>
+          <w:tcPr>
+            <w:tcW w:w="806" w:type="dxa"/>
+          </w:tcPr>
+          <w:p>
+            <w:pPr>
+              <w:jc w:val="center"/>
+            </w:pPr>
+            <w:r>
+              <w:t>Data</w:t>
+            </w:r>
+          </w:p>
+        </w:tc>
+        <w:tc>
+          <w:tcPr>
+            <w:tcW w:w="806" w:type="dxa"/>
+          </w:tcPr>
+          <w:p>
+            <w:pPr>
+              <w:jc w:val="center"/>
+            </w:pPr>
+          </w:p>
+        </w:tc>
+        <w:tc>
+          <w:tcPr>
+            <w:tcW w:w="822" w:type="dxa"/>
+          </w:tcPr>
+          <w:p>
+            <w:pPr>
+              <w:jc w:val="center"/>
+            </w:pPr>
+            <w:r>
+              <w:t>1</w:t>
+            </w:r>
+          </w:p>
+        </w:tc>
+        <w:tc>
+          <w:tcPr>
+            <w:tcW w:w="822" w:type="dxa"/>
+          </w:tcPr>
+          <w:p>
+            <w:pPr>
+              <w:jc w:val="center"/>
+            </w:pPr>
+            <w:r>
+              <w:t>2</w:t>
+            </w:r>
+          </w:p>
+        </w:tc>
+        <w:tc>
+          <w:tcPr>
+            <w:tcW w:w="822" w:type="dxa"/>
+          </w:tcPr>
+          <w:p>
+            <w:pPr>
+              <w:jc w:val="center"/>
+            </w:pPr>
+            <w:r>
+              <w:t>4</w:t>
+            </w:r>
+          </w:p>
+        </w:tc>
+        <w:tc>
+          <w:tcPr>
+            <w:tcW w:w="822" w:type="dxa"/>
           </w:tcPr>
           <w:p>
             <w:pPr>
@@ -2039,7 +2284,7 @@
         </w:tc>
         <w:tc>
           <w:tcPr>
-            <w:tcW w:w="901" w:type="dxa"/>
+            <w:tcW w:w="822" w:type="dxa"/>
           </w:tcPr>
           <w:p>
             <w:pPr>
@@ -2052,7 +2297,7 @@
         </w:tc>
         <w:tc>
           <w:tcPr>
-            <w:tcW w:w="901" w:type="dxa"/>
+            <w:tcW w:w="822" w:type="dxa"/>
           </w:tcPr>
           <w:p>
             <w:pPr>
@@ -2065,7 +2310,7 @@
         </w:tc>
         <w:tc>
           <w:tcPr>
-            <w:tcW w:w="901" w:type="dxa"/>
+            <w:tcW w:w="822" w:type="dxa"/>
           </w:tcPr>
           <w:p>
             <w:pPr>
@@ -2078,7 +2323,7 @@
         </w:tc>
         <w:tc>
           <w:tcPr>
-            <w:tcW w:w="901" w:type="dxa"/>
+            <w:tcW w:w="822" w:type="dxa"/>
           </w:tcPr>
           <w:p>
             <w:pPr>
@@ -2091,7 +2336,7 @@
         </w:tc>
         <w:tc>
           <w:tcPr>
-            <w:tcW w:w="901" w:type="dxa"/>
+            <w:tcW w:w="822" w:type="dxa"/>
           </w:tcPr>
           <w:p>
             <w:pPr>
@@ -6142,6 +6387,118 @@
     </w:lvl>
   </w:abstractNum>
   <w:abstractNum w:abstractNumId="38" w15:restartNumberingAfterBreak="0">
+    <w:nsid w:val="6F8E6E44"/>
+    <w:multiLevelType w:val="hybridMultilevel"/>
+    <w:tmpl w:val="CC3A7FDC"/>
+    <w:lvl w:ilvl="0" w:tplc="DC601096">
+      <w:numFmt w:val="bullet"/>
+      <w:lvlText w:val="-"/>
+      <w:lvlJc w:val="left"/>
+      <w:pPr>
+        <w:ind w:left="1080" w:hanging="360"/>
+      </w:pPr>
+      <w:rPr>
+        <w:rFonts w:ascii="Times New Roman" w:eastAsia="Times New Roman" w:hAnsi="Times New Roman" w:cs="Times New Roman" w:hint="default"/>
+      </w:rPr>
+    </w:lvl>
+    <w:lvl w:ilvl="1" w:tplc="08090003" w:tentative="1">
+      <w:start w:val="1"/>
+      <w:numFmt w:val="bullet"/>
+      <w:lvlText w:val="o"/>
+      <w:lvlJc w:val="left"/>
+      <w:pPr>
+        <w:ind w:left="1800" w:hanging="360"/>
+      </w:pPr>
+      <w:rPr>
+        <w:rFonts w:ascii="Courier New" w:hAnsi="Courier New" w:cs="Courier New" w:hint="default"/>
+      </w:rPr>
+    </w:lvl>
+    <w:lvl w:ilvl="2" w:tplc="08090005" w:tentative="1">
+      <w:start w:val="1"/>
+      <w:numFmt w:val="bullet"/>
+      <w:lvlText w:val=""/>
+      <w:lvlJc w:val="left"/>
+      <w:pPr>
+        <w:ind w:left="2520" w:hanging="360"/>
+      </w:pPr>
+      <w:rPr>
+        <w:rFonts w:ascii="Wingdings" w:hAnsi="Wingdings" w:hint="default"/>
+      </w:rPr>
+    </w:lvl>
+    <w:lvl w:ilvl="3" w:tplc="08090001" w:tentative="1">
+      <w:start w:val="1"/>
+      <w:numFmt w:val="bullet"/>
+      <w:lvlText w:val=""/>
+      <w:lvlJc w:val="left"/>
+      <w:pPr>
+        <w:ind w:left="3240" w:hanging="360"/>
+      </w:pPr>
+      <w:rPr>
+        <w:rFonts w:ascii="Symbol" w:hAnsi="Symbol" w:hint="default"/>
+      </w:rPr>
+    </w:lvl>
+    <w:lvl w:ilvl="4" w:tplc="08090003" w:tentative="1">
+      <w:start w:val="1"/>
+      <w:numFmt w:val="bullet"/>
+      <w:lvlText w:val="o"/>
+      <w:lvlJc w:val="left"/>
+      <w:pPr>
+        <w:ind w:left="3960" w:hanging="360"/>
+      </w:pPr>
+      <w:rPr>
+        <w:rFonts w:ascii="Courier New" w:hAnsi="Courier New" w:cs="Courier New" w:hint="default"/>
+      </w:rPr>
+    </w:lvl>
+    <w:lvl w:ilvl="5" w:tplc="08090005" w:tentative="1">
+      <w:start w:val="1"/>
+      <w:numFmt w:val="bullet"/>
+      <w:lvlText w:val=""/>
+      <w:lvlJc w:val="left"/>
+      <w:pPr>
+        <w:ind w:left="4680" w:hanging="360"/>
+      </w:pPr>
+      <w:rPr>
+        <w:rFonts w:ascii="Wingdings" w:hAnsi="Wingdings" w:hint="default"/>
+      </w:rPr>
+    </w:lvl>
+    <w:lvl w:ilvl="6" w:tplc="08090001" w:tentative="1">
+      <w:start w:val="1"/>
+      <w:numFmt w:val="bullet"/>
+      <w:lvlText w:val=""/>
+      <w:lvlJc w:val="left"/>
+      <w:pPr>
+        <w:ind w:left="5400" w:hanging="360"/>
+      </w:pPr>
+      <w:rPr>
+        <w:rFonts w:ascii="Symbol" w:hAnsi="Symbol" w:hint="default"/>
+      </w:rPr>
+    </w:lvl>
+    <w:lvl w:ilvl="7" w:tplc="08090003" w:tentative="1">
+      <w:start w:val="1"/>
+      <w:numFmt w:val="bullet"/>
+      <w:lvlText w:val="o"/>
+      <w:lvlJc w:val="left"/>
+      <w:pPr>
+        <w:ind w:left="6120" w:hanging="360"/>
+      </w:pPr>
+      <w:rPr>
+        <w:rFonts w:ascii="Courier New" w:hAnsi="Courier New" w:cs="Courier New" w:hint="default"/>
+      </w:rPr>
+    </w:lvl>
+    <w:lvl w:ilvl="8" w:tplc="08090005" w:tentative="1">
+      <w:start w:val="1"/>
+      <w:numFmt w:val="bullet"/>
+      <w:lvlText w:val=""/>
+      <w:lvlJc w:val="left"/>
+      <w:pPr>
+        <w:ind w:left="6840" w:hanging="360"/>
+      </w:pPr>
+      <w:rPr>
+        <w:rFonts w:ascii="Wingdings" w:hAnsi="Wingdings" w:hint="default"/>
+      </w:rPr>
+    </w:lvl>
+  </w:abstractNum>
+  <w:abstractNum w:abstractNumId="39" w15:restartNumberingAfterBreak="0">
     <w:nsid w:val="71FE6C80"/>
     <w:multiLevelType w:val="hybridMultilevel"/>
     <w:tmpl w:val="7E286674"/>
@@ -6254,7 +6611,7 @@
       </w:rPr>
     </w:lvl>
   </w:abstractNum>
-  <w:abstractNum w:abstractNumId="39" w15:restartNumberingAfterBreak="0">
+  <w:abstractNum w:abstractNumId="40" w15:restartNumberingAfterBreak="0">
     <w:nsid w:val="785514A5"/>
     <w:multiLevelType w:val="hybridMultilevel"/>
     <w:tmpl w:val="419C643A"/>
@@ -6367,7 +6724,7 @@
       </w:rPr>
     </w:lvl>
   </w:abstractNum>
-  <w:abstractNum w:abstractNumId="40" w15:restartNumberingAfterBreak="0">
+  <w:abstractNum w:abstractNumId="41" w15:restartNumberingAfterBreak="0">
     <w:nsid w:val="791E3574"/>
     <w:multiLevelType w:val="hybridMultilevel"/>
     <w:tmpl w:val="993E8690"/>
@@ -6456,7 +6813,7 @@
       </w:pPr>
     </w:lvl>
   </w:abstractNum>
-  <w:abstractNum w:abstractNumId="41" w15:restartNumberingAfterBreak="0">
+  <w:abstractNum w:abstractNumId="42" w15:restartNumberingAfterBreak="0">
     <w:nsid w:val="7B820DF9"/>
     <w:multiLevelType w:val="hybridMultilevel"/>
     <w:tmpl w:val="3B244A1C"/>
@@ -6545,7 +6902,7 @@
       </w:pPr>
     </w:lvl>
   </w:abstractNum>
-  <w:abstractNum w:abstractNumId="42" w15:restartNumberingAfterBreak="0">
+  <w:abstractNum w:abstractNumId="43" w15:restartNumberingAfterBreak="0">
     <w:nsid w:val="7E1B2D78"/>
     <w:multiLevelType w:val="hybridMultilevel"/>
     <w:tmpl w:val="FD7E993E"/>
@@ -6634,7 +6991,7 @@
       </w:pPr>
     </w:lvl>
   </w:abstractNum>
-  <w:abstractNum w:abstractNumId="43" w15:restartNumberingAfterBreak="0">
+  <w:abstractNum w:abstractNumId="44" w15:restartNumberingAfterBreak="0">
     <w:nsid w:val="7EAF587C"/>
     <w:multiLevelType w:val="hybridMultilevel"/>
     <w:tmpl w:val="45AC4646"/>
@@ -6761,10 +7118,10 @@
     <w:abstractNumId w:val="24"/>
   </w:num>
   <w:num w:numId="5">
-    <w:abstractNumId w:val="38"/>
+    <w:abstractNumId w:val="39"/>
   </w:num>
   <w:num w:numId="6">
-    <w:abstractNumId w:val="39"/>
+    <w:abstractNumId w:val="40"/>
   </w:num>
   <w:num w:numId="7">
     <w:abstractNumId w:val="25"/>
@@ -6806,7 +7163,7 @@
     <w:abstractNumId w:val="26"/>
   </w:num>
   <w:num w:numId="20">
-    <w:abstractNumId w:val="43"/>
+    <w:abstractNumId w:val="44"/>
   </w:num>
   <w:num w:numId="21">
     <w:abstractNumId w:val="33"/>
@@ -6830,7 +7187,7 @@
     <w:abstractNumId w:val="35"/>
   </w:num>
   <w:num w:numId="28">
-    <w:abstractNumId w:val="41"/>
+    <w:abstractNumId w:val="42"/>
   </w:num>
   <w:num w:numId="29">
     <w:abstractNumId w:val="19"/>
@@ -6848,7 +7205,7 @@
     <w:abstractNumId w:val="23"/>
   </w:num>
   <w:num w:numId="34">
-    <w:abstractNumId w:val="42"/>
+    <w:abstractNumId w:val="43"/>
   </w:num>
   <w:num w:numId="35">
     <w:abstractNumId w:val="37"/>
@@ -6878,7 +7235,10 @@
     <w:abstractNumId w:val="12"/>
   </w:num>
   <w:num w:numId="44">
-    <w:abstractNumId w:val="40"/>
+    <w:abstractNumId w:val="41"/>
+  </w:num>
+  <w:num w:numId="45">
+    <w:abstractNumId w:val="38"/>
   </w:num>
 </w:numbering>
 </file>
@@ -7840,7 +8200,7 @@
 </file>
 
 <file path=customXml/itemProps1.xml><?xml version="1.0" encoding="utf-8"?>
-<ds:datastoreItem xmlns:ds="http://schemas.openxmlformats.org/officeDocument/2006/customXml" ds:itemID="{6F1B2351-4289-6845-83C2-7D549643C226}">
+<ds:datastoreItem xmlns:ds="http://schemas.openxmlformats.org/officeDocument/2006/customXml" ds:itemID="{924FE28C-2F10-5B42-93B1-D756CBF810F5}">
   <ds:schemaRefs>
     <ds:schemaRef ds:uri="http://schemas.openxmlformats.org/officeDocument/2006/bibliography"/>
   </ds:schemaRefs>

</xml_diff>